<commit_message>
Added Depth Camera Section
</commit_message>
<xml_diff>
--- a/MentorPi_Robot/Documents/2_Exploring ROS2 nodes and topics using the MentorPi robot.docx
+++ b/MentorPi_Robot/Documents/2_Exploring ROS2 nodes and topics using the MentorPi robot.docx
@@ -21,7 +21,29 @@
           <w:szCs w:val="32"/>
           <w:u w:val="single"/>
         </w:rPr>
-        <w:t>Exploring ROS2 nodes and topics using the MentorPi robot.</w:t>
+        <w:t xml:space="preserve">Exploring ROS2 nodes and topics using the </w:t>
+      </w:r>
+      <w:proofErr w:type="spellStart"/>
+      <w:r>
+        <w:rPr>
+          <w:b/>
+          <w:bCs/>
+          <w:sz w:val="32"/>
+          <w:szCs w:val="32"/>
+          <w:u w:val="single"/>
+        </w:rPr>
+        <w:t>MentorPi</w:t>
+      </w:r>
+      <w:proofErr w:type="spellEnd"/>
+      <w:r>
+        <w:rPr>
+          <w:b/>
+          <w:bCs/>
+          <w:sz w:val="32"/>
+          <w:szCs w:val="32"/>
+          <w:u w:val="single"/>
+        </w:rPr>
+        <w:t xml:space="preserve"> robot.</w:t>
       </w:r>
     </w:p>
     <w:p>
@@ -295,7 +317,31 @@
           <w:sz w:val="22"/>
           <w:szCs w:val="22"/>
         </w:rPr>
-        <w:t>ros2 launch ros_robot_controller ros_robot_controller.launch.py</w:t>
+        <w:t xml:space="preserve">ros2 launch </w:t>
+      </w:r>
+      <w:proofErr w:type="spellStart"/>
+      <w:r>
+        <w:rPr>
+          <w:rFonts w:ascii="Courier New" w:hAnsi="Courier New" w:cs="Courier New"/>
+          <w:b/>
+          <w:bCs/>
+          <w:color w:val="215E99" w:themeColor="text2" w:themeTint="BF"/>
+          <w:sz w:val="22"/>
+          <w:szCs w:val="22"/>
+        </w:rPr>
+        <w:t>ros_robot_controller</w:t>
+      </w:r>
+      <w:proofErr w:type="spellEnd"/>
+      <w:r>
+        <w:rPr>
+          <w:rFonts w:ascii="Courier New" w:hAnsi="Courier New" w:cs="Courier New"/>
+          <w:b/>
+          <w:bCs/>
+          <w:color w:val="215E99" w:themeColor="text2" w:themeTint="BF"/>
+          <w:sz w:val="22"/>
+          <w:szCs w:val="22"/>
+        </w:rPr>
+        <w:t xml:space="preserve"> ros_robot_controller.launch.py</w:t>
       </w:r>
     </w:p>
     <w:p>
@@ -331,6 +377,7 @@
       <w:r>
         <w:t xml:space="preserve"> launch file starts the </w:t>
       </w:r>
+      <w:proofErr w:type="spellStart"/>
       <w:r>
         <w:rPr>
           <w:rFonts w:ascii="Courier New" w:hAnsi="Courier New" w:cs="Courier New"/>
@@ -339,6 +386,7 @@
         </w:rPr>
         <w:t>ros_robot_controller</w:t>
       </w:r>
+      <w:proofErr w:type="spellEnd"/>
       <w:r>
         <w:rPr>
           <w:rFonts w:ascii="Courier New" w:hAnsi="Courier New" w:cs="Courier New"/>
@@ -447,14 +495,36 @@
         <w:rPr>
           <w:color w:val="FF0000"/>
         </w:rPr>
-        <w:t>/ros_robot_controller/set_</w:t>
-      </w:r>
+        <w:t>/</w:t>
+      </w:r>
+      <w:proofErr w:type="spellStart"/>
       <w:r>
         <w:rPr>
           <w:color w:val="FF0000"/>
         </w:rPr>
+        <w:t>ros_robot_controller</w:t>
+      </w:r>
+      <w:proofErr w:type="spellEnd"/>
+      <w:r>
+        <w:rPr>
+          <w:color w:val="FF0000"/>
+        </w:rPr>
+        <w:t>/</w:t>
+      </w:r>
+      <w:proofErr w:type="spellStart"/>
+      <w:r>
+        <w:rPr>
+          <w:color w:val="FF0000"/>
+        </w:rPr>
+        <w:t>set_</w:t>
+      </w:r>
+      <w:r>
+        <w:rPr>
+          <w:color w:val="FF0000"/>
+        </w:rPr>
         <w:t>rgb</w:t>
       </w:r>
+      <w:proofErr w:type="spellEnd"/>
       <w:r>
         <w:rPr>
           <w:color w:val="FF0000"/>
@@ -493,8 +563,39 @@
           <w:bCs/>
           <w:color w:val="215E99" w:themeColor="text2" w:themeTint="BF"/>
         </w:rPr>
-        <w:t>ros2 topic info /ros_robot_controller/set_rgb</w:t>
-      </w:r>
+        <w:t>ros2 topic info /</w:t>
+      </w:r>
+      <w:proofErr w:type="spellStart"/>
+      <w:r>
+        <w:rPr>
+          <w:rFonts w:ascii="Courier New" w:hAnsi="Courier New" w:cs="Courier New"/>
+          <w:b/>
+          <w:bCs/>
+          <w:color w:val="215E99" w:themeColor="text2" w:themeTint="BF"/>
+        </w:rPr>
+        <w:t>ros_robot_controller</w:t>
+      </w:r>
+      <w:proofErr w:type="spellEnd"/>
+      <w:r>
+        <w:rPr>
+          <w:rFonts w:ascii="Courier New" w:hAnsi="Courier New" w:cs="Courier New"/>
+          <w:b/>
+          <w:bCs/>
+          <w:color w:val="215E99" w:themeColor="text2" w:themeTint="BF"/>
+        </w:rPr>
+        <w:t>/</w:t>
+      </w:r>
+      <w:proofErr w:type="spellStart"/>
+      <w:r>
+        <w:rPr>
+          <w:rFonts w:ascii="Courier New" w:hAnsi="Courier New" w:cs="Courier New"/>
+          <w:b/>
+          <w:bCs/>
+          <w:color w:val="215E99" w:themeColor="text2" w:themeTint="BF"/>
+        </w:rPr>
+        <w:t>set_rgb</w:t>
+      </w:r>
+      <w:proofErr w:type="spellEnd"/>
     </w:p>
     <w:p>
       <w:pPr>
@@ -512,12 +613,14 @@
         <w:lastRenderedPageBreak/>
         <w:t>You should see under ‘type’ that there is an interface for this topic that is called ‘</w:t>
       </w:r>
+      <w:proofErr w:type="spellStart"/>
       <w:r>
         <w:rPr>
           <w:color w:val="FF0000"/>
         </w:rPr>
         <w:t>RGBStates</w:t>
       </w:r>
+      <w:proofErr w:type="spellEnd"/>
       <w:r>
         <w:t>’</w:t>
       </w:r>
@@ -567,8 +670,45 @@
           <w:sz w:val="22"/>
           <w:szCs w:val="22"/>
         </w:rPr>
-        <w:t xml:space="preserve"> ros_robot_controller_msgs/msg/RGBStates</w:t>
-      </w:r>
+        <w:t xml:space="preserve"> </w:t>
+      </w:r>
+      <w:proofErr w:type="spellStart"/>
+      <w:r>
+        <w:rPr>
+          <w:rFonts w:ascii="Courier New" w:hAnsi="Courier New" w:cs="Courier New"/>
+          <w:b/>
+          <w:bCs/>
+          <w:color w:val="215E99" w:themeColor="text2" w:themeTint="BF"/>
+          <w:sz w:val="22"/>
+          <w:szCs w:val="22"/>
+        </w:rPr>
+        <w:t>ros_robot_controller_msgs</w:t>
+      </w:r>
+      <w:proofErr w:type="spellEnd"/>
+      <w:r>
+        <w:rPr>
+          <w:rFonts w:ascii="Courier New" w:hAnsi="Courier New" w:cs="Courier New"/>
+          <w:b/>
+          <w:bCs/>
+          <w:color w:val="215E99" w:themeColor="text2" w:themeTint="BF"/>
+          <w:sz w:val="22"/>
+          <w:szCs w:val="22"/>
+        </w:rPr>
+        <w:t>/msg/</w:t>
+      </w:r>
+      <w:proofErr w:type="spellStart"/>
+      <w:r>
+        <w:rPr>
+          <w:rFonts w:ascii="Courier New" w:hAnsi="Courier New" w:cs="Courier New"/>
+          <w:b/>
+          <w:bCs/>
+          <w:color w:val="215E99" w:themeColor="text2" w:themeTint="BF"/>
+          <w:sz w:val="22"/>
+          <w:szCs w:val="22"/>
+        </w:rPr>
+        <w:t>RGBStates</w:t>
+      </w:r>
+      <w:proofErr w:type="spellEnd"/>
       <w:r>
         <w:rPr>
           <w:rFonts w:ascii="Courier New" w:hAnsi="Courier New" w:cs="Courier New"/>
@@ -710,7 +850,15 @@
         <w:ind w:left="720"/>
       </w:pPr>
       <w:r>
-        <w:t xml:space="preserve">NOTE: Some topics such as set_motor require other nodes to be launched. </w:t>
+        <w:t xml:space="preserve">NOTE: Some topics such as </w:t>
+      </w:r>
+      <w:proofErr w:type="spellStart"/>
+      <w:r>
+        <w:t>set_motor</w:t>
+      </w:r>
+      <w:proofErr w:type="spellEnd"/>
+      <w:r>
+        <w:t xml:space="preserve"> require other nodes to be launched. </w:t>
       </w:r>
       <w:proofErr w:type="gramStart"/>
       <w:r>
@@ -735,7 +883,15 @@
         </w:numPr>
       </w:pPr>
       <w:r>
-        <w:t>Let’s publish to the topic to remontely trigger an LED on the robot enter the following (Don’t press enter until everything is typed it as shown):</w:t>
+        <w:t xml:space="preserve">Let’s publish to the topic to </w:t>
+      </w:r>
+      <w:proofErr w:type="spellStart"/>
+      <w:r>
+        <w:t>remontely</w:t>
+      </w:r>
+      <w:proofErr w:type="spellEnd"/>
+      <w:r>
+        <w:t xml:space="preserve"> trigger an LED on the robot enter the following (Don’t press enter until everything is typed it as shown):</w:t>
       </w:r>
     </w:p>
     <w:p>
@@ -755,8 +911,69 @@
           <w:bCs/>
           <w:color w:val="215E99" w:themeColor="text2" w:themeTint="BF"/>
         </w:rPr>
-        <w:t>ros2 topic pub /ros_robot_controller/set_rgb ros_robot_controller_msgs/msg/</w:t>
-      </w:r>
+        <w:t>ros2 topic pub /</w:t>
+      </w:r>
+      <w:proofErr w:type="spellStart"/>
+      <w:r>
+        <w:rPr>
+          <w:rFonts w:ascii="Courier New" w:hAnsi="Courier New" w:cs="Courier New"/>
+          <w:b/>
+          <w:bCs/>
+          <w:color w:val="215E99" w:themeColor="text2" w:themeTint="BF"/>
+        </w:rPr>
+        <w:t>ros_robot_controller</w:t>
+      </w:r>
+      <w:proofErr w:type="spellEnd"/>
+      <w:r>
+        <w:rPr>
+          <w:rFonts w:ascii="Courier New" w:hAnsi="Courier New" w:cs="Courier New"/>
+          <w:b/>
+          <w:bCs/>
+          <w:color w:val="215E99" w:themeColor="text2" w:themeTint="BF"/>
+        </w:rPr>
+        <w:t>/</w:t>
+      </w:r>
+      <w:proofErr w:type="spellStart"/>
+      <w:r>
+        <w:rPr>
+          <w:rFonts w:ascii="Courier New" w:hAnsi="Courier New" w:cs="Courier New"/>
+          <w:b/>
+          <w:bCs/>
+          <w:color w:val="215E99" w:themeColor="text2" w:themeTint="BF"/>
+        </w:rPr>
+        <w:t>set_rgb</w:t>
+      </w:r>
+      <w:proofErr w:type="spellEnd"/>
+      <w:r>
+        <w:rPr>
+          <w:rFonts w:ascii="Courier New" w:hAnsi="Courier New" w:cs="Courier New"/>
+          <w:b/>
+          <w:bCs/>
+          <w:color w:val="215E99" w:themeColor="text2" w:themeTint="BF"/>
+        </w:rPr>
+        <w:t xml:space="preserve"> </w:t>
+      </w:r>
+      <w:proofErr w:type="spellStart"/>
+      <w:r>
+        <w:rPr>
+          <w:rFonts w:ascii="Courier New" w:hAnsi="Courier New" w:cs="Courier New"/>
+          <w:b/>
+          <w:bCs/>
+          <w:color w:val="215E99" w:themeColor="text2" w:themeTint="BF"/>
+        </w:rPr>
+        <w:t>ros_robot_controller_msgs</w:t>
+      </w:r>
+      <w:proofErr w:type="spellEnd"/>
+      <w:r>
+        <w:rPr>
+          <w:rFonts w:ascii="Courier New" w:hAnsi="Courier New" w:cs="Courier New"/>
+          <w:b/>
+          <w:bCs/>
+          <w:color w:val="215E99" w:themeColor="text2" w:themeTint="BF"/>
+        </w:rPr>
+        <w:t>/msg/</w:t>
+      </w:r>
+      <w:proofErr w:type="spellStart"/>
       <w:proofErr w:type="gramStart"/>
       <w:r>
         <w:rPr>
@@ -765,7 +982,17 @@
           <w:bCs/>
           <w:color w:val="215E99" w:themeColor="text2" w:themeTint="BF"/>
         </w:rPr>
-        <w:t>RGBStates "{</w:t>
+        <w:t>RGBStates</w:t>
+      </w:r>
+      <w:proofErr w:type="spellEnd"/>
+      <w:r>
+        <w:rPr>
+          <w:rFonts w:ascii="Courier New" w:hAnsi="Courier New" w:cs="Courier New"/>
+          <w:b/>
+          <w:bCs/>
+          <w:color w:val="215E99" w:themeColor="text2" w:themeTint="BF"/>
+        </w:rPr>
+        <w:t xml:space="preserve"> "{</w:t>
       </w:r>
       <w:proofErr w:type="gramEnd"/>
       <w:r>
@@ -885,7 +1112,43 @@
           <w:b/>
           <w:bCs/>
         </w:rPr>
-        <w:t>node that subscribes to the /ros_robot_controller/set_rgb topic</w:t>
+        <w:t>node that subscribes to the /</w:t>
+      </w:r>
+      <w:proofErr w:type="spellStart"/>
+      <w:r>
+        <w:rPr>
+          <w:rFonts w:cs="Courier New"/>
+          <w:b/>
+          <w:bCs/>
+        </w:rPr>
+        <w:t>ros_robot_controller</w:t>
+      </w:r>
+      <w:proofErr w:type="spellEnd"/>
+      <w:r>
+        <w:rPr>
+          <w:rFonts w:cs="Courier New"/>
+          <w:b/>
+          <w:bCs/>
+        </w:rPr>
+        <w:t>/</w:t>
+      </w:r>
+      <w:proofErr w:type="spellStart"/>
+      <w:r>
+        <w:rPr>
+          <w:rFonts w:cs="Courier New"/>
+          <w:b/>
+          <w:bCs/>
+        </w:rPr>
+        <w:t>set_rgb</w:t>
+      </w:r>
+      <w:proofErr w:type="spellEnd"/>
+      <w:r>
+        <w:rPr>
+          <w:rFonts w:cs="Courier New"/>
+          <w:b/>
+          <w:bCs/>
+        </w:rPr>
+        <w:t xml:space="preserve"> topic</w:t>
       </w:r>
       <w:r>
         <w:rPr>
@@ -948,8 +1211,13 @@
       <w:r>
         <w:t>Try it – use what you learned to learn about the /</w:t>
       </w:r>
-      <w:r>
-        <w:t>ros_robot_controller/</w:t>
+      <w:proofErr w:type="spellStart"/>
+      <w:r>
+        <w:t>ros_robot_controller</w:t>
+      </w:r>
+      <w:proofErr w:type="spellEnd"/>
+      <w:r>
+        <w:t>/</w:t>
       </w:r>
       <w:r>
         <w:t>battery topic.</w:t>
@@ -969,7 +1237,15 @@
         <w:ind w:left="360" w:firstLine="30"/>
       </w:pPr>
       <w:r>
-        <w:t xml:space="preserve">Notice that /ros_robot_controller/battery is a </w:t>
+        <w:t>Notice that /</w:t>
+      </w:r>
+      <w:proofErr w:type="spellStart"/>
+      <w:r>
+        <w:t>ros_robot_controller</w:t>
+      </w:r>
+      <w:proofErr w:type="spellEnd"/>
+      <w:r>
+        <w:t xml:space="preserve">/battery is a </w:t>
       </w:r>
       <w:r>
         <w:rPr>
@@ -1038,7 +1314,27 @@
           <w:bCs/>
           <w:color w:val="215E99" w:themeColor="text2" w:themeTint="BF"/>
         </w:rPr>
-        <w:t>ros2 topic echo /ros_robot_controller/battery</w:t>
+        <w:t>ros2 topic echo /</w:t>
+      </w:r>
+      <w:proofErr w:type="spellStart"/>
+      <w:r>
+        <w:rPr>
+          <w:rFonts w:ascii="Courier New" w:hAnsi="Courier New" w:cs="Courier New"/>
+          <w:b/>
+          <w:bCs/>
+          <w:color w:val="215E99" w:themeColor="text2" w:themeTint="BF"/>
+        </w:rPr>
+        <w:t>ros_robot_controller</w:t>
+      </w:r>
+      <w:proofErr w:type="spellEnd"/>
+      <w:r>
+        <w:rPr>
+          <w:rFonts w:ascii="Courier New" w:hAnsi="Courier New" w:cs="Courier New"/>
+          <w:b/>
+          <w:bCs/>
+          <w:color w:val="215E99" w:themeColor="text2" w:themeTint="BF"/>
+        </w:rPr>
+        <w:t>/battery</w:t>
       </w:r>
     </w:p>
     <w:p>
@@ -1248,7 +1544,31 @@
           <w:sz w:val="20"/>
           <w:szCs w:val="20"/>
         </w:rPr>
-        <w:t>ros2 launch ros_robot_controller ros_robot_controller.launch.py</w:t>
+        <w:t xml:space="preserve">ros2 launch </w:t>
+      </w:r>
+      <w:proofErr w:type="spellStart"/>
+      <w:r>
+        <w:rPr>
+          <w:rFonts w:ascii="Courier New" w:hAnsi="Courier New" w:cs="Courier New"/>
+          <w:b/>
+          <w:bCs/>
+          <w:color w:val="215E99" w:themeColor="text2" w:themeTint="BF"/>
+          <w:sz w:val="20"/>
+          <w:szCs w:val="20"/>
+        </w:rPr>
+        <w:t>ros_robot_controller</w:t>
+      </w:r>
+      <w:proofErr w:type="spellEnd"/>
+      <w:r>
+        <w:rPr>
+          <w:rFonts w:ascii="Courier New" w:hAnsi="Courier New" w:cs="Courier New"/>
+          <w:b/>
+          <w:bCs/>
+          <w:color w:val="215E99" w:themeColor="text2" w:themeTint="BF"/>
+          <w:sz w:val="20"/>
+          <w:szCs w:val="20"/>
+        </w:rPr>
+        <w:t xml:space="preserve"> ros_robot_controller.launch.py</w:t>
       </w:r>
     </w:p>
     <w:p>
@@ -1411,7 +1731,21 @@
         <w:rPr>
           <w:color w:val="FF0000"/>
         </w:rPr>
-        <w:t xml:space="preserve">/imu_corrected </w:t>
+        <w:t>/</w:t>
+      </w:r>
+      <w:proofErr w:type="spellStart"/>
+      <w:r>
+        <w:rPr>
+          <w:color w:val="FF0000"/>
+        </w:rPr>
+        <w:t>imu_corrected</w:t>
+      </w:r>
+      <w:proofErr w:type="spellEnd"/>
+      <w:r>
+        <w:rPr>
+          <w:color w:val="FF0000"/>
+        </w:rPr>
+        <w:t xml:space="preserve"> </w:t>
       </w:r>
       <w:r>
         <w:t>topic.</w:t>
@@ -1665,7 +1999,31 @@
           <w:sz w:val="22"/>
           <w:szCs w:val="22"/>
         </w:rPr>
-        <w:t>ros2 launch ros_robot_controller ros_robot_controller.launch.py</w:t>
+        <w:t xml:space="preserve">ros2 launch </w:t>
+      </w:r>
+      <w:proofErr w:type="spellStart"/>
+      <w:r>
+        <w:rPr>
+          <w:rFonts w:ascii="Courier New" w:hAnsi="Courier New" w:cs="Courier New"/>
+          <w:b/>
+          <w:bCs/>
+          <w:color w:val="215E99" w:themeColor="text2" w:themeTint="BF"/>
+          <w:sz w:val="22"/>
+          <w:szCs w:val="22"/>
+        </w:rPr>
+        <w:t>ros_robot_controller</w:t>
+      </w:r>
+      <w:proofErr w:type="spellEnd"/>
+      <w:r>
+        <w:rPr>
+          <w:rFonts w:ascii="Courier New" w:hAnsi="Courier New" w:cs="Courier New"/>
+          <w:b/>
+          <w:bCs/>
+          <w:color w:val="215E99" w:themeColor="text2" w:themeTint="BF"/>
+          <w:sz w:val="22"/>
+          <w:szCs w:val="22"/>
+        </w:rPr>
+        <w:t xml:space="preserve"> ros_robot_controller.launch.py</w:t>
       </w:r>
     </w:p>
     <w:p>
@@ -1690,7 +2048,23 @@
           <w:b/>
           <w:bCs/>
         </w:rPr>
-        <w:t xml:space="preserve">/odom </w:t>
+        <w:t>/</w:t>
+      </w:r>
+      <w:proofErr w:type="spellStart"/>
+      <w:r>
+        <w:rPr>
+          <w:b/>
+          <w:bCs/>
+        </w:rPr>
+        <w:t>odom</w:t>
+      </w:r>
+      <w:proofErr w:type="spellEnd"/>
+      <w:r>
+        <w:rPr>
+          <w:b/>
+          <w:bCs/>
+        </w:rPr>
+        <w:t xml:space="preserve"> </w:t>
       </w:r>
       <w:r>
         <w:t>topic in your topic list</w:t>
@@ -1808,7 +2182,27 @@
           <w:bCs/>
           <w:color w:val="215E99" w:themeColor="text2" w:themeTint="BF"/>
         </w:rPr>
-        <w:t xml:space="preserve"> wc -l</w:t>
+        <w:t xml:space="preserve"> </w:t>
+      </w:r>
+      <w:proofErr w:type="spellStart"/>
+      <w:r>
+        <w:rPr>
+          <w:rFonts w:ascii="Courier New" w:hAnsi="Courier New" w:cs="Courier New"/>
+          <w:b/>
+          <w:bCs/>
+          <w:color w:val="215E99" w:themeColor="text2" w:themeTint="BF"/>
+        </w:rPr>
+        <w:t>wc</w:t>
+      </w:r>
+      <w:proofErr w:type="spellEnd"/>
+      <w:r>
+        <w:rPr>
+          <w:rFonts w:ascii="Courier New" w:hAnsi="Courier New" w:cs="Courier New"/>
+          <w:b/>
+          <w:bCs/>
+          <w:color w:val="215E99" w:themeColor="text2" w:themeTint="BF"/>
+        </w:rPr>
+        <w:t xml:space="preserve"> -l</w:t>
       </w:r>
     </w:p>
     <w:p/>
@@ -1844,8 +2238,19 @@
           <w:bCs/>
           <w:color w:val="215E99" w:themeColor="text2" w:themeTint="BF"/>
         </w:rPr>
-        <w:t>ros2 topic echo /odom</w:t>
-      </w:r>
+        <w:t>ros2 topic echo /</w:t>
+      </w:r>
+      <w:proofErr w:type="spellStart"/>
+      <w:r>
+        <w:rPr>
+          <w:rFonts w:ascii="Courier New" w:hAnsi="Courier New" w:cs="Courier New"/>
+          <w:b/>
+          <w:bCs/>
+          <w:color w:val="215E99" w:themeColor="text2" w:themeTint="BF"/>
+        </w:rPr>
+        <w:t>odom</w:t>
+      </w:r>
+      <w:proofErr w:type="spellEnd"/>
     </w:p>
     <w:p>
       <w:pPr>
@@ -1860,6 +2265,7 @@
       <w:r>
         <w:t xml:space="preserve">While the topic data is displayed move the robot around. While moving the robot press </w:t>
       </w:r>
+      <w:proofErr w:type="spellStart"/>
       <w:r>
         <w:rPr>
           <w:b/>
@@ -1867,6 +2273,7 @@
         </w:rPr>
         <w:t>ctrl+c</w:t>
       </w:r>
+      <w:proofErr w:type="spellEnd"/>
       <w:r>
         <w:t xml:space="preserve">. Then scroll up to observe the data. This makes it a little easier to see changes </w:t>
       </w:r>
@@ -1893,7 +2300,15 @@
         </w:rPr>
       </w:pPr>
       <w:r>
-        <w:t xml:space="preserve">Another useful source of data that shows both linear acceleration and ngular velocity is: </w:t>
+        <w:t xml:space="preserve">Another useful source of data that shows both linear acceleration and </w:t>
+      </w:r>
+      <w:proofErr w:type="spellStart"/>
+      <w:r>
+        <w:t>ngular</w:t>
+      </w:r>
+      <w:proofErr w:type="spellEnd"/>
+      <w:r>
+        <w:t xml:space="preserve"> velocity is: </w:t>
       </w:r>
       <w:r>
         <w:rPr>
@@ -1904,8 +2319,21 @@
           <w:sz w:val="28"/>
           <w:szCs w:val="28"/>
         </w:rPr>
-        <w:t>/imu_corrected</w:t>
-      </w:r>
+        <w:t>/</w:t>
+      </w:r>
+      <w:proofErr w:type="spellStart"/>
+      <w:r>
+        <w:rPr>
+          <w:rFonts w:ascii="Courier New" w:hAnsi="Courier New" w:cs="Courier New"/>
+          <w:b/>
+          <w:bCs/>
+          <w:color w:val="215E99" w:themeColor="text2" w:themeTint="BF"/>
+          <w:sz w:val="28"/>
+          <w:szCs w:val="28"/>
+        </w:rPr>
+        <w:t>imu_corrected</w:t>
+      </w:r>
+      <w:proofErr w:type="spellEnd"/>
     </w:p>
     <w:p>
       <w:pPr>
@@ -2053,7 +2481,23 @@
         <w:ind w:left="360"/>
       </w:pPr>
       <w:r>
-        <w:t>The /cmd_vel command is what enables high level movement control (common in many ROS applications). Let’s see what type of message the cmd_vel topic uses:</w:t>
+        <w:t>The /</w:t>
+      </w:r>
+      <w:proofErr w:type="spellStart"/>
+      <w:r>
+        <w:t>cmd_vel</w:t>
+      </w:r>
+      <w:proofErr w:type="spellEnd"/>
+      <w:r>
+        <w:t xml:space="preserve"> command is what enables high level movement control (common in many ROS applications). Let’s see what type of message the </w:t>
+      </w:r>
+      <w:proofErr w:type="spellStart"/>
+      <w:r>
+        <w:t>cmd_vel</w:t>
+      </w:r>
+      <w:proofErr w:type="spellEnd"/>
+      <w:r>
+        <w:t xml:space="preserve"> topic uses:</w:t>
       </w:r>
     </w:p>
     <w:p>
@@ -2077,17 +2521,9 @@
           <w:sz w:val="28"/>
           <w:szCs w:val="28"/>
         </w:rPr>
-        <w:t>ros2 topic info /cmd_vel</w:t>
-      </w:r>
-    </w:p>
-    <w:p>
-      <w:pPr>
-        <w:ind w:firstLine="360"/>
-        <w:rPr>
-          <w:b/>
-          <w:bCs/>
-        </w:rPr>
-      </w:pPr>
+        <w:t>ros2 topic info /</w:t>
+      </w:r>
+      <w:proofErr w:type="spellStart"/>
       <w:r>
         <w:rPr>
           <w:rFonts w:ascii="Courier New" w:hAnsi="Courier New" w:cs="Courier New"/>
@@ -2097,48 +2533,9 @@
           <w:sz w:val="28"/>
           <w:szCs w:val="28"/>
         </w:rPr>
-        <w:t xml:space="preserve"> </w:t>
-      </w:r>
-      <w:r>
-        <w:t>We see</w:t>
-      </w:r>
-      <w:r>
-        <w:t xml:space="preserve"> </w:t>
-      </w:r>
-      <w:proofErr w:type="gramStart"/>
-      <w:r>
-        <w:t xml:space="preserve">- </w:t>
-      </w:r>
-      <w:r>
-        <w:t xml:space="preserve"> </w:t>
-      </w:r>
-      <w:bookmarkStart w:id="0" w:name="_Hlk198819143"/>
-      <w:r>
-        <w:rPr>
-          <w:b/>
-          <w:bCs/>
-        </w:rPr>
-        <w:t>Type</w:t>
-      </w:r>
-      <w:proofErr w:type="gramEnd"/>
-      <w:r>
-        <w:rPr>
-          <w:b/>
-          <w:bCs/>
-        </w:rPr>
-        <w:t>:</w:t>
-      </w:r>
-      <w:r>
-        <w:t xml:space="preserve"> </w:t>
-      </w:r>
-      <w:r>
-        <w:rPr>
-          <w:b/>
-          <w:bCs/>
-        </w:rPr>
-        <w:t>geometry_msgs/msg/Twist</w:t>
-      </w:r>
-      <w:bookmarkEnd w:id="0"/>
+        <w:t>cmd_vel</w:t>
+      </w:r>
+      <w:proofErr w:type="spellEnd"/>
     </w:p>
     <w:p>
       <w:pPr>
@@ -2148,21 +2545,7 @@
           <w:bCs/>
         </w:rPr>
       </w:pPr>
-    </w:p>
-    <w:p>
-      <w:r>
-        <w:t xml:space="preserve">18) Let’s </w:t>
-      </w:r>
-      <w:r>
-        <w:t>inspect</w:t>
-      </w:r>
-      <w:r>
-        <w:t xml:space="preserve"> how these messages are structured:</w:t>
-      </w:r>
-    </w:p>
-    <w:p>
-      <w:pPr>
-        <w:ind w:firstLine="720"/>
+      <w:r>
         <w:rPr>
           <w:rFonts w:ascii="Courier New" w:hAnsi="Courier New" w:cs="Courier New"/>
           <w:b/>
@@ -2171,6 +2554,89 @@
           <w:sz w:val="28"/>
           <w:szCs w:val="28"/>
         </w:rPr>
+        <w:t xml:space="preserve"> </w:t>
+      </w:r>
+      <w:r>
+        <w:t>We see</w:t>
+      </w:r>
+      <w:r>
+        <w:t xml:space="preserve"> </w:t>
+      </w:r>
+      <w:proofErr w:type="gramStart"/>
+      <w:r>
+        <w:t xml:space="preserve">- </w:t>
+      </w:r>
+      <w:r>
+        <w:t xml:space="preserve"> </w:t>
+      </w:r>
+      <w:bookmarkStart w:id="0" w:name="_Hlk198819143"/>
+      <w:r>
+        <w:rPr>
+          <w:b/>
+          <w:bCs/>
+        </w:rPr>
+        <w:t>Type</w:t>
+      </w:r>
+      <w:proofErr w:type="gramEnd"/>
+      <w:r>
+        <w:rPr>
+          <w:b/>
+          <w:bCs/>
+        </w:rPr>
+        <w:t>:</w:t>
+      </w:r>
+      <w:r>
+        <w:t xml:space="preserve"> </w:t>
+      </w:r>
+      <w:proofErr w:type="spellStart"/>
+      <w:r>
+        <w:rPr>
+          <w:b/>
+          <w:bCs/>
+        </w:rPr>
+        <w:t>geometry_msgs</w:t>
+      </w:r>
+      <w:proofErr w:type="spellEnd"/>
+      <w:r>
+        <w:rPr>
+          <w:b/>
+          <w:bCs/>
+        </w:rPr>
+        <w:t>/msg/Twist</w:t>
+      </w:r>
+      <w:bookmarkEnd w:id="0"/>
+    </w:p>
+    <w:p>
+      <w:pPr>
+        <w:ind w:firstLine="360"/>
+        <w:rPr>
+          <w:b/>
+          <w:bCs/>
+        </w:rPr>
+      </w:pPr>
+    </w:p>
+    <w:p>
+      <w:r>
+        <w:t xml:space="preserve">18) Let’s </w:t>
+      </w:r>
+      <w:r>
+        <w:t>inspect</w:t>
+      </w:r>
+      <w:r>
+        <w:t xml:space="preserve"> how these messages are structured:</w:t>
+      </w:r>
+    </w:p>
+    <w:p>
+      <w:pPr>
+        <w:ind w:firstLine="720"/>
+        <w:rPr>
+          <w:rFonts w:ascii="Courier New" w:hAnsi="Courier New" w:cs="Courier New"/>
+          <w:b/>
+          <w:bCs/>
+          <w:color w:val="215E99" w:themeColor="text2" w:themeTint="BF"/>
+          <w:sz w:val="28"/>
+          <w:szCs w:val="28"/>
+        </w:rPr>
       </w:pPr>
       <w:r>
         <w:lastRenderedPageBreak/>
@@ -2185,7 +2651,31 @@
           <w:sz w:val="28"/>
           <w:szCs w:val="28"/>
         </w:rPr>
-        <w:t>ros2 interface show geometry_msgs/msg/Twist</w:t>
+        <w:t xml:space="preserve">ros2 interface show </w:t>
+      </w:r>
+      <w:proofErr w:type="spellStart"/>
+      <w:r>
+        <w:rPr>
+          <w:rFonts w:ascii="Courier New" w:hAnsi="Courier New" w:cs="Courier New"/>
+          <w:b/>
+          <w:bCs/>
+          <w:color w:val="215E99" w:themeColor="text2" w:themeTint="BF"/>
+          <w:sz w:val="28"/>
+          <w:szCs w:val="28"/>
+        </w:rPr>
+        <w:t>geometry_msgs</w:t>
+      </w:r>
+      <w:proofErr w:type="spellEnd"/>
+      <w:r>
+        <w:rPr>
+          <w:rFonts w:ascii="Courier New" w:hAnsi="Courier New" w:cs="Courier New"/>
+          <w:b/>
+          <w:bCs/>
+          <w:color w:val="215E99" w:themeColor="text2" w:themeTint="BF"/>
+          <w:sz w:val="28"/>
+          <w:szCs w:val="28"/>
+        </w:rPr>
+        <w:t>/msg/Twist</w:t>
       </w:r>
     </w:p>
     <w:p>
@@ -2258,7 +2748,47 @@
           <w:bCs/>
           <w:color w:val="215E99" w:themeColor="text2" w:themeTint="BF"/>
         </w:rPr>
-        <w:t>ros2 topic pub /controller/cmd_vel geometry_msgs/Twist "linear:</w:t>
+        <w:t>ros2 topic pub /controller/</w:t>
+      </w:r>
+      <w:proofErr w:type="spellStart"/>
+      <w:r>
+        <w:rPr>
+          <w:rFonts w:ascii="Courier New" w:hAnsi="Courier New" w:cs="Courier New"/>
+          <w:b/>
+          <w:bCs/>
+          <w:color w:val="215E99" w:themeColor="text2" w:themeTint="BF"/>
+        </w:rPr>
+        <w:t>cmd_vel</w:t>
+      </w:r>
+      <w:proofErr w:type="spellEnd"/>
+      <w:r>
+        <w:rPr>
+          <w:rFonts w:ascii="Courier New" w:hAnsi="Courier New" w:cs="Courier New"/>
+          <w:b/>
+          <w:bCs/>
+          <w:color w:val="215E99" w:themeColor="text2" w:themeTint="BF"/>
+        </w:rPr>
+        <w:t xml:space="preserve"> </w:t>
+      </w:r>
+      <w:proofErr w:type="spellStart"/>
+      <w:r>
+        <w:rPr>
+          <w:rFonts w:ascii="Courier New" w:hAnsi="Courier New" w:cs="Courier New"/>
+          <w:b/>
+          <w:bCs/>
+          <w:color w:val="215E99" w:themeColor="text2" w:themeTint="BF"/>
+        </w:rPr>
+        <w:t>geometry_msgs</w:t>
+      </w:r>
+      <w:proofErr w:type="spellEnd"/>
+      <w:r>
+        <w:rPr>
+          <w:rFonts w:ascii="Courier New" w:hAnsi="Courier New" w:cs="Courier New"/>
+          <w:b/>
+          <w:bCs/>
+          <w:color w:val="215E99" w:themeColor="text2" w:themeTint="BF"/>
+        </w:rPr>
+        <w:t>/Twist "linear:</w:t>
       </w:r>
     </w:p>
     <w:p>
@@ -2501,7 +3031,47 @@
           <w:bCs/>
           <w:color w:val="215E99" w:themeColor="text2" w:themeTint="BF"/>
         </w:rPr>
-        <w:t>ros2 topic pub /controller/cmd_vel geometry_msgs/Twist "linear:</w:t>
+        <w:t>ros2 topic pub /controller/</w:t>
+      </w:r>
+      <w:proofErr w:type="spellStart"/>
+      <w:r>
+        <w:rPr>
+          <w:rFonts w:ascii="Courier New" w:hAnsi="Courier New" w:cs="Courier New"/>
+          <w:b/>
+          <w:bCs/>
+          <w:color w:val="215E99" w:themeColor="text2" w:themeTint="BF"/>
+        </w:rPr>
+        <w:t>cmd_vel</w:t>
+      </w:r>
+      <w:proofErr w:type="spellEnd"/>
+      <w:r>
+        <w:rPr>
+          <w:rFonts w:ascii="Courier New" w:hAnsi="Courier New" w:cs="Courier New"/>
+          <w:b/>
+          <w:bCs/>
+          <w:color w:val="215E99" w:themeColor="text2" w:themeTint="BF"/>
+        </w:rPr>
+        <w:t xml:space="preserve"> </w:t>
+      </w:r>
+      <w:proofErr w:type="spellStart"/>
+      <w:r>
+        <w:rPr>
+          <w:rFonts w:ascii="Courier New" w:hAnsi="Courier New" w:cs="Courier New"/>
+          <w:b/>
+          <w:bCs/>
+          <w:color w:val="215E99" w:themeColor="text2" w:themeTint="BF"/>
+        </w:rPr>
+        <w:t>geometry_msgs</w:t>
+      </w:r>
+      <w:proofErr w:type="spellEnd"/>
+      <w:r>
+        <w:rPr>
+          <w:rFonts w:ascii="Courier New" w:hAnsi="Courier New" w:cs="Courier New"/>
+          <w:b/>
+          <w:bCs/>
+          <w:color w:val="215E99" w:themeColor="text2" w:themeTint="BF"/>
+        </w:rPr>
+        <w:t>/Twist "linear:</w:t>
       </w:r>
     </w:p>
     <w:p>
@@ -2682,25 +3252,7 @@
           <w:sz w:val="32"/>
           <w:szCs w:val="32"/>
         </w:rPr>
-        <w:t>LiDAR (</w:t>
-      </w:r>
-      <w:r>
-        <w:rPr>
-          <w:b/>
-          <w:bCs/>
-          <w:sz w:val="32"/>
-          <w:szCs w:val="32"/>
-        </w:rPr>
-        <w:t>Light Detection and Ranging</w:t>
-      </w:r>
-      <w:r>
-        <w:rPr>
-          <w:b/>
-          <w:bCs/>
-          <w:sz w:val="32"/>
-          <w:szCs w:val="32"/>
-        </w:rPr>
-        <w:t>)</w:t>
+        <w:t>LiDAR (Light Detection and Ranging)</w:t>
       </w:r>
     </w:p>
     <w:p>
@@ -2721,7 +3273,15 @@
     <w:p/>
     <w:p>
       <w:r>
-        <w:t>In more advanced LiDARs, the system can generate full 3D maps by using multiple laser beams or by tilting the sensor, and some can even measure the velocity of moving objects using Doppler shift, enabling detailed perception for applications like autonomous driving and high-precision mapping.</w:t>
+        <w:t xml:space="preserve">In more advanced </w:t>
+      </w:r>
+      <w:proofErr w:type="spellStart"/>
+      <w:r>
+        <w:t>LiDARs</w:t>
+      </w:r>
+      <w:proofErr w:type="spellEnd"/>
+      <w:r>
+        <w:t>, the system can generate full 3D maps by using multiple laser beams or by tilting the sensor, and some can even measure the velocity of moving objects using Doppler shift, enabling detailed perception for applications like autonomous driving and high-precision mapping.</w:t>
       </w:r>
     </w:p>
     <w:p/>
@@ -2986,13 +3546,7 @@
         <w:t xml:space="preserve">    </w:t>
       </w:r>
       <w:r>
-        <w:t>By</w:t>
-      </w:r>
-      <w:r>
-        <w:t xml:space="preserve"> </w:t>
-      </w:r>
-      <w:r>
-        <w:t xml:space="preserve">viewing the </w:t>
+        <w:t xml:space="preserve">By viewing the </w:t>
       </w:r>
       <w:r>
         <w:t xml:space="preserve">active topics </w:t>
@@ -3107,7 +3661,25 @@
           <w:bCs/>
           <w:color w:val="FF0000"/>
         </w:rPr>
-        <w:t>/scan_raw has</w:t>
+        <w:t>/</w:t>
+      </w:r>
+      <w:proofErr w:type="spellStart"/>
+      <w:r>
+        <w:rPr>
+          <w:b/>
+          <w:bCs/>
+          <w:color w:val="FF0000"/>
+        </w:rPr>
+        <w:t>scan_raw</w:t>
+      </w:r>
+      <w:proofErr w:type="spellEnd"/>
+      <w:r>
+        <w:rPr>
+          <w:b/>
+          <w:bCs/>
+          <w:color w:val="FF0000"/>
+        </w:rPr>
+        <w:t xml:space="preserve"> has</w:t>
       </w:r>
       <w:r>
         <w:rPr>
@@ -3167,13 +3739,7 @@
     </w:p>
     <w:p>
       <w:r>
-        <w:t>2</w:t>
-      </w:r>
-      <w:r>
-        <w:t>3</w:t>
-      </w:r>
-      <w:r>
-        <w:t xml:space="preserve">) </w:t>
+        <w:t xml:space="preserve">23) </w:t>
       </w:r>
       <w:r>
         <w:t>Tell the robot to begin processing lidar data by entering:</w:t>
@@ -3200,7 +3766,73 @@
           <w:sz w:val="28"/>
           <w:szCs w:val="28"/>
         </w:rPr>
-        <w:t>ros2 service call /lidar_app/enter std_srvs/srv/Trigger {}</w:t>
+        <w:t>ros2 service call /</w:t>
+      </w:r>
+      <w:proofErr w:type="spellStart"/>
+      <w:r>
+        <w:rPr>
+          <w:b/>
+          <w:bCs/>
+          <w:color w:val="215E99" w:themeColor="text2" w:themeTint="BF"/>
+          <w:sz w:val="28"/>
+          <w:szCs w:val="28"/>
+        </w:rPr>
+        <w:t>lidar_app</w:t>
+      </w:r>
+      <w:proofErr w:type="spellEnd"/>
+      <w:r>
+        <w:rPr>
+          <w:b/>
+          <w:bCs/>
+          <w:color w:val="215E99" w:themeColor="text2" w:themeTint="BF"/>
+          <w:sz w:val="28"/>
+          <w:szCs w:val="28"/>
+        </w:rPr>
+        <w:t xml:space="preserve">/enter </w:t>
+      </w:r>
+      <w:proofErr w:type="spellStart"/>
+      <w:r>
+        <w:rPr>
+          <w:b/>
+          <w:bCs/>
+          <w:color w:val="215E99" w:themeColor="text2" w:themeTint="BF"/>
+          <w:sz w:val="28"/>
+          <w:szCs w:val="28"/>
+        </w:rPr>
+        <w:t>std_srvs</w:t>
+      </w:r>
+      <w:proofErr w:type="spellEnd"/>
+      <w:r>
+        <w:rPr>
+          <w:b/>
+          <w:bCs/>
+          <w:color w:val="215E99" w:themeColor="text2" w:themeTint="BF"/>
+          <w:sz w:val="28"/>
+          <w:szCs w:val="28"/>
+        </w:rPr>
+        <w:t>/</w:t>
+      </w:r>
+      <w:proofErr w:type="spellStart"/>
+      <w:r>
+        <w:rPr>
+          <w:b/>
+          <w:bCs/>
+          <w:color w:val="215E99" w:themeColor="text2" w:themeTint="BF"/>
+          <w:sz w:val="28"/>
+          <w:szCs w:val="28"/>
+        </w:rPr>
+        <w:t>srv</w:t>
+      </w:r>
+      <w:proofErr w:type="spellEnd"/>
+      <w:r>
+        <w:rPr>
+          <w:b/>
+          <w:bCs/>
+          <w:color w:val="215E99" w:themeColor="text2" w:themeTint="BF"/>
+          <w:sz w:val="28"/>
+          <w:szCs w:val="28"/>
+        </w:rPr>
+        <w:t>/Trigger {}</w:t>
       </w:r>
     </w:p>
     <w:p>
@@ -3227,8 +3859,21 @@
           <w:sz w:val="20"/>
           <w:szCs w:val="20"/>
         </w:rPr>
-        <w:t>ros2 topic echo /scan_raw</w:t>
-      </w:r>
+        <w:t>ros2 topic echo /</w:t>
+      </w:r>
+      <w:proofErr w:type="spellStart"/>
+      <w:r>
+        <w:rPr>
+          <w:rFonts w:ascii="Courier New" w:hAnsi="Courier New" w:cs="Courier New"/>
+          <w:b/>
+          <w:bCs/>
+          <w:color w:val="215E99" w:themeColor="text2" w:themeTint="BF"/>
+          <w:sz w:val="20"/>
+          <w:szCs w:val="20"/>
+        </w:rPr>
+        <w:t>scan_raw</w:t>
+      </w:r>
+      <w:proofErr w:type="spellEnd"/>
     </w:p>
     <w:p/>
     <w:p>
@@ -3272,9 +3917,9 @@
           <w:sz w:val="22"/>
           <w:szCs w:val="22"/>
         </w:rPr>
-        <w:t>ros2 service call /lidar_app/set_running interfaces/srv/</w:t>
-      </w:r>
-      <w:proofErr w:type="gramStart"/>
+        <w:t>ros2 service call /</w:t>
+      </w:r>
+      <w:proofErr w:type="spellStart"/>
       <w:r>
         <w:rPr>
           <w:rFonts w:ascii="Courier New" w:hAnsi="Courier New" w:cs="Courier New"/>
@@ -3284,9 +3929,9 @@
           <w:sz w:val="22"/>
           <w:szCs w:val="22"/>
         </w:rPr>
-        <w:t>SetInt64 "{</w:t>
-      </w:r>
-      <w:proofErr w:type="gramEnd"/>
+        <w:t>lidar_app</w:t>
+      </w:r>
+      <w:proofErr w:type="spellEnd"/>
       <w:r>
         <w:rPr>
           <w:rFonts w:ascii="Courier New" w:hAnsi="Courier New" w:cs="Courier New"/>
@@ -3296,9 +3941,9 @@
           <w:sz w:val="22"/>
           <w:szCs w:val="22"/>
         </w:rPr>
-        <w:t xml:space="preserve">data: </w:t>
-      </w:r>
-      <w:proofErr w:type="gramStart"/>
+        <w:t>/</w:t>
+      </w:r>
+      <w:proofErr w:type="spellStart"/>
       <w:r>
         <w:rPr>
           <w:rFonts w:ascii="Courier New" w:hAnsi="Courier New" w:cs="Courier New"/>
@@ -3308,6 +3953,78 @@
           <w:sz w:val="22"/>
           <w:szCs w:val="22"/>
         </w:rPr>
+        <w:t>set_running</w:t>
+      </w:r>
+      <w:proofErr w:type="spellEnd"/>
+      <w:r>
+        <w:rPr>
+          <w:rFonts w:ascii="Courier New" w:hAnsi="Courier New" w:cs="Courier New"/>
+          <w:b/>
+          <w:bCs/>
+          <w:color w:val="215E99" w:themeColor="text2" w:themeTint="BF"/>
+          <w:sz w:val="22"/>
+          <w:szCs w:val="22"/>
+        </w:rPr>
+        <w:t xml:space="preserve"> interfaces/</w:t>
+      </w:r>
+      <w:proofErr w:type="spellStart"/>
+      <w:r>
+        <w:rPr>
+          <w:rFonts w:ascii="Courier New" w:hAnsi="Courier New" w:cs="Courier New"/>
+          <w:b/>
+          <w:bCs/>
+          <w:color w:val="215E99" w:themeColor="text2" w:themeTint="BF"/>
+          <w:sz w:val="22"/>
+          <w:szCs w:val="22"/>
+        </w:rPr>
+        <w:t>srv</w:t>
+      </w:r>
+      <w:proofErr w:type="spellEnd"/>
+      <w:r>
+        <w:rPr>
+          <w:rFonts w:ascii="Courier New" w:hAnsi="Courier New" w:cs="Courier New"/>
+          <w:b/>
+          <w:bCs/>
+          <w:color w:val="215E99" w:themeColor="text2" w:themeTint="BF"/>
+          <w:sz w:val="22"/>
+          <w:szCs w:val="22"/>
+        </w:rPr>
+        <w:t>/</w:t>
+      </w:r>
+      <w:proofErr w:type="gramStart"/>
+      <w:r>
+        <w:rPr>
+          <w:rFonts w:ascii="Courier New" w:hAnsi="Courier New" w:cs="Courier New"/>
+          <w:b/>
+          <w:bCs/>
+          <w:color w:val="215E99" w:themeColor="text2" w:themeTint="BF"/>
+          <w:sz w:val="22"/>
+          <w:szCs w:val="22"/>
+        </w:rPr>
+        <w:t>SetInt64 "{</w:t>
+      </w:r>
+      <w:proofErr w:type="gramEnd"/>
+      <w:r>
+        <w:rPr>
+          <w:rFonts w:ascii="Courier New" w:hAnsi="Courier New" w:cs="Courier New"/>
+          <w:b/>
+          <w:bCs/>
+          <w:color w:val="215E99" w:themeColor="text2" w:themeTint="BF"/>
+          <w:sz w:val="22"/>
+          <w:szCs w:val="22"/>
+        </w:rPr>
+        <w:t xml:space="preserve">data: </w:t>
+      </w:r>
+      <w:proofErr w:type="gramStart"/>
+      <w:r>
+        <w:rPr>
+          <w:rFonts w:ascii="Courier New" w:hAnsi="Courier New" w:cs="Courier New"/>
+          <w:b/>
+          <w:bCs/>
+          <w:color w:val="215E99" w:themeColor="text2" w:themeTint="BF"/>
+          <w:sz w:val="22"/>
+          <w:szCs w:val="22"/>
+        </w:rPr>
         <w:t>2}"</w:t>
       </w:r>
       <w:proofErr w:type="gramEnd"/>
@@ -3375,9 +4092,9 @@
           <w:sz w:val="22"/>
           <w:szCs w:val="22"/>
         </w:rPr>
-        <w:t>ros2 service call /lidar_app/set_running interfaces/srv/</w:t>
-      </w:r>
-      <w:proofErr w:type="gramStart"/>
+        <w:t>ros2 service call /</w:t>
+      </w:r>
+      <w:proofErr w:type="spellStart"/>
       <w:r>
         <w:rPr>
           <w:rFonts w:ascii="Courier New" w:hAnsi="Courier New" w:cs="Courier New"/>
@@ -3387,9 +4104,9 @@
           <w:sz w:val="22"/>
           <w:szCs w:val="22"/>
         </w:rPr>
-        <w:t>SetInt64 "{</w:t>
-      </w:r>
-      <w:proofErr w:type="gramEnd"/>
+        <w:t>lidar_app</w:t>
+      </w:r>
+      <w:proofErr w:type="spellEnd"/>
       <w:r>
         <w:rPr>
           <w:rFonts w:ascii="Courier New" w:hAnsi="Courier New" w:cs="Courier New"/>
@@ -3399,9 +4116,9 @@
           <w:sz w:val="22"/>
           <w:szCs w:val="22"/>
         </w:rPr>
-        <w:t xml:space="preserve">data: </w:t>
-      </w:r>
-      <w:proofErr w:type="gramStart"/>
+        <w:t>/</w:t>
+      </w:r>
+      <w:proofErr w:type="spellStart"/>
       <w:r>
         <w:rPr>
           <w:rFonts w:ascii="Courier New" w:hAnsi="Courier New" w:cs="Courier New"/>
@@ -3411,8 +4128,9 @@
           <w:sz w:val="22"/>
           <w:szCs w:val="22"/>
         </w:rPr>
-        <w:t>0</w:t>
-      </w:r>
+        <w:t>set_running</w:t>
+      </w:r>
+      <w:proofErr w:type="spellEnd"/>
       <w:r>
         <w:rPr>
           <w:rFonts w:ascii="Courier New" w:hAnsi="Courier New" w:cs="Courier New"/>
@@ -3422,6 +4140,77 @@
           <w:sz w:val="22"/>
           <w:szCs w:val="22"/>
         </w:rPr>
+        <w:t xml:space="preserve"> interfaces/</w:t>
+      </w:r>
+      <w:proofErr w:type="spellStart"/>
+      <w:r>
+        <w:rPr>
+          <w:rFonts w:ascii="Courier New" w:hAnsi="Courier New" w:cs="Courier New"/>
+          <w:b/>
+          <w:bCs/>
+          <w:color w:val="215E99" w:themeColor="text2" w:themeTint="BF"/>
+          <w:sz w:val="22"/>
+          <w:szCs w:val="22"/>
+        </w:rPr>
+        <w:t>srv</w:t>
+      </w:r>
+      <w:proofErr w:type="spellEnd"/>
+      <w:r>
+        <w:rPr>
+          <w:rFonts w:ascii="Courier New" w:hAnsi="Courier New" w:cs="Courier New"/>
+          <w:b/>
+          <w:bCs/>
+          <w:color w:val="215E99" w:themeColor="text2" w:themeTint="BF"/>
+          <w:sz w:val="22"/>
+          <w:szCs w:val="22"/>
+        </w:rPr>
+        <w:t>/</w:t>
+      </w:r>
+      <w:proofErr w:type="gramStart"/>
+      <w:r>
+        <w:rPr>
+          <w:rFonts w:ascii="Courier New" w:hAnsi="Courier New" w:cs="Courier New"/>
+          <w:b/>
+          <w:bCs/>
+          <w:color w:val="215E99" w:themeColor="text2" w:themeTint="BF"/>
+          <w:sz w:val="22"/>
+          <w:szCs w:val="22"/>
+        </w:rPr>
+        <w:t>SetInt64 "{</w:t>
+      </w:r>
+      <w:proofErr w:type="gramEnd"/>
+      <w:r>
+        <w:rPr>
+          <w:rFonts w:ascii="Courier New" w:hAnsi="Courier New" w:cs="Courier New"/>
+          <w:b/>
+          <w:bCs/>
+          <w:color w:val="215E99" w:themeColor="text2" w:themeTint="BF"/>
+          <w:sz w:val="22"/>
+          <w:szCs w:val="22"/>
+        </w:rPr>
+        <w:t xml:space="preserve">data: </w:t>
+      </w:r>
+      <w:proofErr w:type="gramStart"/>
+      <w:r>
+        <w:rPr>
+          <w:rFonts w:ascii="Courier New" w:hAnsi="Courier New" w:cs="Courier New"/>
+          <w:b/>
+          <w:bCs/>
+          <w:color w:val="215E99" w:themeColor="text2" w:themeTint="BF"/>
+          <w:sz w:val="22"/>
+          <w:szCs w:val="22"/>
+        </w:rPr>
+        <w:t>0</w:t>
+      </w:r>
+      <w:r>
+        <w:rPr>
+          <w:rFonts w:ascii="Courier New" w:hAnsi="Courier New" w:cs="Courier New"/>
+          <w:b/>
+          <w:bCs/>
+          <w:color w:val="215E99" w:themeColor="text2" w:themeTint="BF"/>
+          <w:sz w:val="22"/>
+          <w:szCs w:val="22"/>
+        </w:rPr>
         <w:t>}"</w:t>
       </w:r>
       <w:proofErr w:type="gramEnd"/>
@@ -3504,7 +4293,79 @@
           <w:sz w:val="22"/>
           <w:szCs w:val="22"/>
         </w:rPr>
-        <w:t>ros2 service call /lidar_app/set_running interfaces/srv/</w:t>
+        <w:t>ros2 service call /</w:t>
+      </w:r>
+      <w:proofErr w:type="spellStart"/>
+      <w:r>
+        <w:rPr>
+          <w:rFonts w:ascii="Courier New" w:hAnsi="Courier New" w:cs="Courier New"/>
+          <w:b/>
+          <w:bCs/>
+          <w:color w:val="215E99" w:themeColor="text2" w:themeTint="BF"/>
+          <w:sz w:val="22"/>
+          <w:szCs w:val="22"/>
+        </w:rPr>
+        <w:t>lidar_app</w:t>
+      </w:r>
+      <w:proofErr w:type="spellEnd"/>
+      <w:r>
+        <w:rPr>
+          <w:rFonts w:ascii="Courier New" w:hAnsi="Courier New" w:cs="Courier New"/>
+          <w:b/>
+          <w:bCs/>
+          <w:color w:val="215E99" w:themeColor="text2" w:themeTint="BF"/>
+          <w:sz w:val="22"/>
+          <w:szCs w:val="22"/>
+        </w:rPr>
+        <w:t>/</w:t>
+      </w:r>
+      <w:proofErr w:type="spellStart"/>
+      <w:r>
+        <w:rPr>
+          <w:rFonts w:ascii="Courier New" w:hAnsi="Courier New" w:cs="Courier New"/>
+          <w:b/>
+          <w:bCs/>
+          <w:color w:val="215E99" w:themeColor="text2" w:themeTint="BF"/>
+          <w:sz w:val="22"/>
+          <w:szCs w:val="22"/>
+        </w:rPr>
+        <w:t>set_running</w:t>
+      </w:r>
+      <w:proofErr w:type="spellEnd"/>
+      <w:r>
+        <w:rPr>
+          <w:rFonts w:ascii="Courier New" w:hAnsi="Courier New" w:cs="Courier New"/>
+          <w:b/>
+          <w:bCs/>
+          <w:color w:val="215E99" w:themeColor="text2" w:themeTint="BF"/>
+          <w:sz w:val="22"/>
+          <w:szCs w:val="22"/>
+        </w:rPr>
+        <w:t xml:space="preserve"> interfaces/</w:t>
+      </w:r>
+      <w:proofErr w:type="spellStart"/>
+      <w:r>
+        <w:rPr>
+          <w:rFonts w:ascii="Courier New" w:hAnsi="Courier New" w:cs="Courier New"/>
+          <w:b/>
+          <w:bCs/>
+          <w:color w:val="215E99" w:themeColor="text2" w:themeTint="BF"/>
+          <w:sz w:val="22"/>
+          <w:szCs w:val="22"/>
+        </w:rPr>
+        <w:t>srv</w:t>
+      </w:r>
+      <w:proofErr w:type="spellEnd"/>
+      <w:r>
+        <w:rPr>
+          <w:rFonts w:ascii="Courier New" w:hAnsi="Courier New" w:cs="Courier New"/>
+          <w:b/>
+          <w:bCs/>
+          <w:color w:val="215E99" w:themeColor="text2" w:themeTint="BF"/>
+          <w:sz w:val="22"/>
+          <w:szCs w:val="22"/>
+        </w:rPr>
+        <w:t>/</w:t>
       </w:r>
       <w:proofErr w:type="gramStart"/>
       <w:r>
@@ -4037,104 +4898,900 @@
         </w:tc>
       </w:tr>
     </w:tbl>
-    <w:p/>
-    <w:p>
-      <w:r>
+    <w:p>
+      <w:pPr>
+        <w:pBdr>
+          <w:bottom w:val="single" w:sz="12" w:space="1" w:color="auto"/>
+        </w:pBdr>
+      </w:pPr>
+    </w:p>
+    <w:p>
+      <w:pPr>
+        <w:rPr>
+          <w:b/>
+          <w:bCs/>
+          <w:sz w:val="40"/>
+          <w:szCs w:val="40"/>
+        </w:rPr>
+      </w:pPr>
+      <w:r>
+        <w:rPr>
+          <w:b/>
+          <w:bCs/>
+          <w:sz w:val="40"/>
+          <w:szCs w:val="40"/>
+        </w:rPr>
+        <w:t>Depth Camera</w:t>
+      </w:r>
+    </w:p>
+    <w:p>
+      <w:r>
+        <w:t xml:space="preserve">The </w:t>
+      </w:r>
+      <w:proofErr w:type="spellStart"/>
+      <w:r>
+        <w:t>MentorPi</w:t>
+      </w:r>
+      <w:proofErr w:type="spellEnd"/>
+      <w:r>
+        <w:t xml:space="preserve"> robot is equipped with a </w:t>
+      </w:r>
+      <w:r>
+        <w:rPr>
+          <w:b/>
+          <w:bCs/>
+        </w:rPr>
+        <w:t>binocular 3D depth camera</w:t>
+      </w:r>
+      <w:r>
+        <w:t xml:space="preserve"> that allows it to </w:t>
+      </w:r>
+      <w:r>
+        <w:rPr>
+          <w:b/>
+          <w:bCs/>
+        </w:rPr>
+        <w:t>see and understand its surroundings in three dimensions</w:t>
+      </w:r>
+      <w:r>
+        <w:t xml:space="preserve">. Unlike a regular camera that only captures color, the depth camera also measures </w:t>
+      </w:r>
+      <w:r>
+        <w:rPr>
+          <w:b/>
+          <w:bCs/>
+        </w:rPr>
+        <w:t>how far away each part of the scene is</w:t>
+      </w:r>
+      <w:r>
+        <w:t>, creating a “depth map” of the environment.</w:t>
+      </w:r>
+    </w:p>
+    <w:p>
+      <w:r>
+        <w:t xml:space="preserve">26) </w:t>
+      </w:r>
+      <w:r>
+        <w:t>Run the following two commands to stop the app control and activate the depth camera topics:</w:t>
+      </w:r>
+    </w:p>
+    <w:p>
+      <w:pPr>
+        <w:rPr>
+          <w:rFonts w:ascii="Courier New" w:hAnsi="Courier New" w:cs="Courier New"/>
+          <w:b/>
+          <w:bCs/>
+          <w:color w:val="215E99" w:themeColor="text2" w:themeTint="BF"/>
+          <w:sz w:val="28"/>
+          <w:szCs w:val="28"/>
+        </w:rPr>
+      </w:pPr>
+      <w:r>
+        <w:rPr>
+          <w:rFonts w:ascii="Courier New" w:hAnsi="Courier New" w:cs="Courier New"/>
+          <w:b/>
+          <w:bCs/>
+          <w:color w:val="215E99" w:themeColor="text2" w:themeTint="BF"/>
+          <w:sz w:val="28"/>
+          <w:szCs w:val="28"/>
+        </w:rPr>
         <w:tab/>
       </w:r>
-    </w:p>
-    <w:p>
-      <w:pPr>
-        <w:tabs>
-          <w:tab w:val="left" w:pos="916"/>
-          <w:tab w:val="left" w:pos="1832"/>
-          <w:tab w:val="left" w:pos="2748"/>
-          <w:tab w:val="left" w:pos="3664"/>
-          <w:tab w:val="left" w:pos="4580"/>
-          <w:tab w:val="left" w:pos="5496"/>
-          <w:tab w:val="left" w:pos="6412"/>
-          <w:tab w:val="left" w:pos="7328"/>
-          <w:tab w:val="left" w:pos="8244"/>
-          <w:tab w:val="left" w:pos="9160"/>
-          <w:tab w:val="left" w:pos="10076"/>
-          <w:tab w:val="left" w:pos="10992"/>
-          <w:tab w:val="left" w:pos="11908"/>
-          <w:tab w:val="left" w:pos="12824"/>
-          <w:tab w:val="left" w:pos="13740"/>
-          <w:tab w:val="left" w:pos="14656"/>
-        </w:tabs>
-        <w:spacing w:after="0" w:line="240" w:lineRule="auto"/>
-        <w:rPr>
-          <w:rFonts w:ascii="Courier New" w:eastAsia="Times New Roman" w:hAnsi="Courier New" w:cs="Courier New"/>
-          <w:kern w:val="0"/>
-          <w:sz w:val="20"/>
-          <w:szCs w:val="20"/>
-          <w14:ligatures w14:val="none"/>
-        </w:rPr>
-      </w:pPr>
-    </w:p>
-    <w:p>
-      <w:pPr>
-        <w:tabs>
-          <w:tab w:val="left" w:pos="916"/>
-          <w:tab w:val="left" w:pos="1832"/>
-          <w:tab w:val="left" w:pos="2748"/>
-          <w:tab w:val="left" w:pos="3664"/>
-          <w:tab w:val="left" w:pos="4580"/>
-          <w:tab w:val="left" w:pos="5496"/>
-          <w:tab w:val="left" w:pos="6412"/>
-          <w:tab w:val="left" w:pos="7328"/>
-          <w:tab w:val="left" w:pos="8244"/>
-          <w:tab w:val="left" w:pos="9160"/>
-          <w:tab w:val="left" w:pos="10076"/>
-          <w:tab w:val="left" w:pos="10992"/>
-          <w:tab w:val="left" w:pos="11908"/>
-          <w:tab w:val="left" w:pos="12824"/>
-          <w:tab w:val="left" w:pos="13740"/>
-          <w:tab w:val="left" w:pos="14656"/>
-        </w:tabs>
-        <w:spacing w:after="0" w:line="240" w:lineRule="auto"/>
-        <w:rPr>
-          <w:rFonts w:ascii="Courier New" w:eastAsia="Times New Roman" w:hAnsi="Courier New" w:cs="Courier New"/>
-          <w:kern w:val="0"/>
-          <w:sz w:val="20"/>
-          <w:szCs w:val="20"/>
-          <w14:ligatures w14:val="none"/>
-        </w:rPr>
-      </w:pPr>
-    </w:p>
-    <w:p>
-      <w:pPr>
-        <w:tabs>
-          <w:tab w:val="left" w:pos="916"/>
-          <w:tab w:val="left" w:pos="1832"/>
-          <w:tab w:val="left" w:pos="2748"/>
-          <w:tab w:val="left" w:pos="3664"/>
-          <w:tab w:val="left" w:pos="4580"/>
-          <w:tab w:val="left" w:pos="5496"/>
-          <w:tab w:val="left" w:pos="6412"/>
-          <w:tab w:val="left" w:pos="7328"/>
-          <w:tab w:val="left" w:pos="8244"/>
-          <w:tab w:val="left" w:pos="9160"/>
-          <w:tab w:val="left" w:pos="10076"/>
-          <w:tab w:val="left" w:pos="10992"/>
-          <w:tab w:val="left" w:pos="11908"/>
-          <w:tab w:val="left" w:pos="12824"/>
-          <w:tab w:val="left" w:pos="13740"/>
-          <w:tab w:val="left" w:pos="14656"/>
-        </w:tabs>
-        <w:spacing w:after="0" w:line="240" w:lineRule="auto"/>
-        <w:ind w:left="720"/>
-        <w:rPr>
-          <w:rFonts w:ascii="Courier New" w:eastAsia="Times New Roman" w:hAnsi="Courier New" w:cs="Courier New"/>
-          <w:kern w:val="0"/>
-          <w:sz w:val="20"/>
-          <w:szCs w:val="20"/>
-          <w14:ligatures w14:val="none"/>
-        </w:rPr>
-      </w:pPr>
-    </w:p>
-    <w:p/>
+      <w:r>
+        <w:rPr>
+          <w:rFonts w:ascii="Courier New" w:hAnsi="Courier New" w:cs="Courier New"/>
+          <w:b/>
+          <w:bCs/>
+          <w:color w:val="215E99" w:themeColor="text2" w:themeTint="BF"/>
+          <w:sz w:val="28"/>
+          <w:szCs w:val="28"/>
+        </w:rPr>
+        <w:t>~</w:t>
+      </w:r>
+      <w:proofErr w:type="gramStart"/>
+      <w:r>
+        <w:rPr>
+          <w:rFonts w:ascii="Courier New" w:hAnsi="Courier New" w:cs="Courier New"/>
+          <w:b/>
+          <w:bCs/>
+          <w:color w:val="215E99" w:themeColor="text2" w:themeTint="BF"/>
+          <w:sz w:val="28"/>
+          <w:szCs w:val="28"/>
+        </w:rPr>
+        <w:t>/.stop_ros.sh</w:t>
+      </w:r>
+      <w:proofErr w:type="gramEnd"/>
+    </w:p>
+    <w:p>
+      <w:pPr>
+        <w:ind w:firstLine="720"/>
+        <w:rPr>
+          <w:rFonts w:ascii="Courier New" w:hAnsi="Courier New" w:cs="Courier New"/>
+          <w:b/>
+          <w:bCs/>
+          <w:color w:val="215E99" w:themeColor="text2" w:themeTint="BF"/>
+          <w:sz w:val="28"/>
+          <w:szCs w:val="28"/>
+        </w:rPr>
+      </w:pPr>
+      <w:r>
+        <w:rPr>
+          <w:rFonts w:ascii="Courier New" w:hAnsi="Courier New" w:cs="Courier New"/>
+          <w:b/>
+          <w:bCs/>
+          <w:color w:val="215E99" w:themeColor="text2" w:themeTint="BF"/>
+          <w:sz w:val="28"/>
+          <w:szCs w:val="28"/>
+        </w:rPr>
+        <w:t>ros2 launch ascamera_ros2 run_ascamera_node.launch.py</w:t>
+      </w:r>
+    </w:p>
+    <w:p>
+      <w:pPr>
+        <w:ind w:left="360" w:hanging="360"/>
+        <w:rPr>
+          <w:rFonts w:ascii="Courier New" w:hAnsi="Courier New" w:cs="Courier New"/>
+          <w:b/>
+          <w:bCs/>
+          <w:color w:val="215E99" w:themeColor="text2" w:themeTint="BF"/>
+        </w:rPr>
+      </w:pPr>
+      <w:r>
+        <w:t>2</w:t>
+      </w:r>
+      <w:r>
+        <w:t xml:space="preserve">7) ROS2 has a </w:t>
+      </w:r>
+      <w:proofErr w:type="gramStart"/>
+      <w:r>
+        <w:t>built in</w:t>
+      </w:r>
+      <w:proofErr w:type="gramEnd"/>
+      <w:r>
+        <w:t xml:space="preserve"> tool that allows developers to visualize and debug data from a system.</w:t>
+      </w:r>
+      <w:r>
+        <w:t xml:space="preserve"> We will use the tool to view the output from the camera.</w:t>
+      </w:r>
+      <w:r>
+        <w:t xml:space="preserve"> In the command line enter the following:</w:t>
+      </w:r>
+    </w:p>
+    <w:p>
+      <w:pPr>
+        <w:rPr>
+          <w:rFonts w:ascii="Courier New" w:hAnsi="Courier New" w:cs="Courier New"/>
+          <w:b/>
+          <w:bCs/>
+          <w:color w:val="215E99" w:themeColor="text2" w:themeTint="BF"/>
+          <w:sz w:val="28"/>
+          <w:szCs w:val="28"/>
+        </w:rPr>
+      </w:pPr>
+      <w:r>
+        <w:rPr>
+          <w:rFonts w:ascii="Courier New" w:hAnsi="Courier New" w:cs="Courier New"/>
+          <w:b/>
+          <w:bCs/>
+          <w:color w:val="215E99" w:themeColor="text2" w:themeTint="BF"/>
+          <w:sz w:val="28"/>
+          <w:szCs w:val="28"/>
+        </w:rPr>
+        <w:tab/>
+      </w:r>
+      <w:proofErr w:type="spellStart"/>
+      <w:r>
+        <w:rPr>
+          <w:rFonts w:ascii="Courier New" w:hAnsi="Courier New" w:cs="Courier New"/>
+          <w:b/>
+          <w:bCs/>
+          <w:color w:val="215E99" w:themeColor="text2" w:themeTint="BF"/>
+          <w:sz w:val="28"/>
+          <w:szCs w:val="28"/>
+        </w:rPr>
+        <w:t>r</w:t>
+      </w:r>
+      <w:r>
+        <w:rPr>
+          <w:rFonts w:ascii="Courier New" w:hAnsi="Courier New" w:cs="Courier New"/>
+          <w:b/>
+          <w:bCs/>
+          <w:color w:val="215E99" w:themeColor="text2" w:themeTint="BF"/>
+          <w:sz w:val="28"/>
+          <w:szCs w:val="28"/>
+        </w:rPr>
+        <w:t>qt</w:t>
+      </w:r>
+      <w:proofErr w:type="spellEnd"/>
+    </w:p>
+    <w:p>
+      <w:r>
+        <w:rPr>
+          <w:rFonts w:ascii="Courier New" w:hAnsi="Courier New" w:cs="Courier New"/>
+          <w:b/>
+          <w:bCs/>
+          <w:color w:val="215E99" w:themeColor="text2" w:themeTint="BF"/>
+          <w:sz w:val="28"/>
+          <w:szCs w:val="28"/>
+        </w:rPr>
+        <w:tab/>
+      </w:r>
+      <w:r>
+        <w:t xml:space="preserve">This should bring up the </w:t>
+      </w:r>
+      <w:proofErr w:type="spellStart"/>
+      <w:r>
+        <w:t>rqt</w:t>
+      </w:r>
+      <w:proofErr w:type="spellEnd"/>
+      <w:r>
+        <w:t xml:space="preserve"> tool</w:t>
+      </w:r>
+    </w:p>
+    <w:p>
+      <w:pPr>
+        <w:rPr>
+          <w:b/>
+          <w:bCs/>
+          <w:color w:val="215E99" w:themeColor="text2" w:themeTint="BF"/>
+        </w:rPr>
+      </w:pPr>
+      <w:r>
+        <w:lastRenderedPageBreak/>
+        <w:tab/>
+        <w:t xml:space="preserve">In the tool go to: </w:t>
+      </w:r>
+      <w:r>
+        <w:rPr>
+          <w:b/>
+          <w:bCs/>
+          <w:color w:val="215E99" w:themeColor="text2" w:themeTint="BF"/>
+        </w:rPr>
+        <w:t>Plugins &gt; Visualization &gt; Image View</w:t>
+      </w:r>
+    </w:p>
+    <w:p>
+      <w:r>
+        <w:rPr>
+          <w:b/>
+          <w:bCs/>
+          <w:color w:val="215E99" w:themeColor="text2" w:themeTint="BF"/>
+        </w:rPr>
+        <w:tab/>
+      </w:r>
+      <w:r>
+        <w:t xml:space="preserve">In the </w:t>
+      </w:r>
+      <w:proofErr w:type="gramStart"/>
+      <w:r>
+        <w:t>drop down</w:t>
+      </w:r>
+      <w:proofErr w:type="gramEnd"/>
+      <w:r>
+        <w:t xml:space="preserve"> box at the top make sure </w:t>
+      </w:r>
+      <w:r>
+        <w:rPr>
+          <w:b/>
+          <w:bCs/>
+          <w:color w:val="FF0000"/>
+        </w:rPr>
+        <w:t>/</w:t>
+      </w:r>
+      <w:proofErr w:type="spellStart"/>
+      <w:r>
+        <w:rPr>
+          <w:b/>
+          <w:bCs/>
+          <w:color w:val="FF0000"/>
+        </w:rPr>
+        <w:t>ascamera</w:t>
+      </w:r>
+      <w:proofErr w:type="spellEnd"/>
+      <w:r>
+        <w:rPr>
+          <w:b/>
+          <w:bCs/>
+          <w:color w:val="FF0000"/>
+        </w:rPr>
+        <w:t>/</w:t>
+      </w:r>
+      <w:proofErr w:type="spellStart"/>
+      <w:r>
+        <w:rPr>
+          <w:b/>
+          <w:bCs/>
+          <w:color w:val="FF0000"/>
+        </w:rPr>
+        <w:t>camera_publisher</w:t>
+      </w:r>
+      <w:proofErr w:type="spellEnd"/>
+      <w:r>
+        <w:rPr>
+          <w:b/>
+          <w:bCs/>
+          <w:color w:val="FF0000"/>
+        </w:rPr>
+        <w:t>/rgb0/image</w:t>
+      </w:r>
+      <w:r>
+        <w:rPr>
+          <w:b/>
+          <w:bCs/>
+          <w:color w:val="FF0000"/>
+        </w:rPr>
+        <w:t xml:space="preserve"> </w:t>
+      </w:r>
+      <w:r>
+        <w:t>is selected</w:t>
+      </w:r>
+    </w:p>
+    <w:p>
+      <w:pPr>
+        <w:rPr>
+          <w:rFonts w:ascii="Courier New" w:hAnsi="Courier New" w:cs="Courier New"/>
+          <w:b/>
+          <w:bCs/>
+          <w:color w:val="215E99" w:themeColor="text2" w:themeTint="BF"/>
+          <w:sz w:val="28"/>
+          <w:szCs w:val="28"/>
+        </w:rPr>
+      </w:pPr>
+    </w:p>
+    <w:p>
+      <w:r>
+        <w:t>2</w:t>
+      </w:r>
+      <w:r>
+        <w:t>8</w:t>
+      </w:r>
+      <w:proofErr w:type="gramStart"/>
+      <w:r>
+        <w:t xml:space="preserve">) </w:t>
+      </w:r>
+      <w:r>
+        <w:t xml:space="preserve"> We</w:t>
+      </w:r>
+      <w:proofErr w:type="gramEnd"/>
+      <w:r>
+        <w:t xml:space="preserve"> also </w:t>
+      </w:r>
+      <w:proofErr w:type="gramStart"/>
+      <w:r>
+        <w:t>have the ability to</w:t>
+      </w:r>
+      <w:proofErr w:type="gramEnd"/>
+      <w:r>
+        <w:t xml:space="preserve"> view our video feed from a browser. To do this we first have to re-enable </w:t>
+      </w:r>
+      <w:proofErr w:type="gramStart"/>
+      <w:r>
+        <w:t>app</w:t>
+      </w:r>
+      <w:proofErr w:type="gramEnd"/>
+      <w:r>
+        <w:t xml:space="preserve"> service in the terminal</w:t>
+      </w:r>
+      <w:r>
+        <w:rPr>
+          <w:noProof/>
+        </w:rPr>
+        <w:drawing>
+          <wp:inline distT="0" distB="0" distL="0" distR="0" wp14:anchorId="2FE717DA" wp14:editId="4F8AC1FD">
+            <wp:extent cx="411480" cy="335280"/>
+            <wp:effectExtent l="0" t="0" r="7620" b="7620"/>
+            <wp:docPr id="1842416016" name="Picture 1"/>
+            <wp:cNvGraphicFramePr>
+              <a:graphicFrameLocks xmlns:a="http://schemas.openxmlformats.org/drawingml/2006/main" noChangeAspect="1"/>
+            </wp:cNvGraphicFramePr>
+            <a:graphic xmlns:a="http://schemas.openxmlformats.org/drawingml/2006/main">
+              <a:graphicData uri="http://schemas.openxmlformats.org/drawingml/2006/picture">
+                <pic:pic xmlns:pic="http://schemas.openxmlformats.org/drawingml/2006/picture">
+                  <pic:nvPicPr>
+                    <pic:cNvPr id="0" name="Picture 1"/>
+                    <pic:cNvPicPr>
+                      <a:picLocks noChangeAspect="1" noChangeArrowheads="1"/>
+                    </pic:cNvPicPr>
+                  </pic:nvPicPr>
+                  <pic:blipFill>
+                    <a:blip r:embed="rId6">
+                      <a:extLst>
+                        <a:ext uri="{28A0092B-C50C-407E-A947-70E740481C1C}">
+                          <a14:useLocalDpi xmlns:a14="http://schemas.microsoft.com/office/drawing/2010/main" val="0"/>
+                        </a:ext>
+                      </a:extLst>
+                    </a:blip>
+                    <a:srcRect/>
+                    <a:stretch>
+                      <a:fillRect/>
+                    </a:stretch>
+                  </pic:blipFill>
+                  <pic:spPr bwMode="auto">
+                    <a:xfrm>
+                      <a:off x="0" y="0"/>
+                      <a:ext cx="411480" cy="335280"/>
+                    </a:xfrm>
+                    <a:prstGeom prst="rect">
+                      <a:avLst/>
+                    </a:prstGeom>
+                    <a:noFill/>
+                    <a:ln>
+                      <a:noFill/>
+                    </a:ln>
+                  </pic:spPr>
+                </pic:pic>
+              </a:graphicData>
+            </a:graphic>
+          </wp:inline>
+        </w:drawing>
+      </w:r>
+      <w:r>
+        <w:t xml:space="preserve"> (NOT THE DOCKER CONTAINER!) </w:t>
+      </w:r>
+    </w:p>
+    <w:p>
+      <w:pPr>
+        <w:rPr>
+          <w:rFonts w:ascii="Courier New" w:hAnsi="Courier New" w:cs="Courier New"/>
+          <w:b/>
+          <w:bCs/>
+          <w:color w:val="215E99" w:themeColor="text2" w:themeTint="BF"/>
+        </w:rPr>
+      </w:pPr>
+      <w:r>
+        <w:tab/>
+      </w:r>
+      <w:r>
+        <w:rPr>
+          <w:noProof/>
+        </w:rPr>
+        <w:drawing>
+          <wp:inline distT="0" distB="0" distL="0" distR="0" wp14:anchorId="2986D6D3" wp14:editId="32B326A4">
+            <wp:extent cx="411480" cy="335280"/>
+            <wp:effectExtent l="0" t="0" r="7620" b="7620"/>
+            <wp:docPr id="954761778" name="Picture 2"/>
+            <wp:cNvGraphicFramePr>
+              <a:graphicFrameLocks xmlns:a="http://schemas.openxmlformats.org/drawingml/2006/main" noChangeAspect="1"/>
+            </wp:cNvGraphicFramePr>
+            <a:graphic xmlns:a="http://schemas.openxmlformats.org/drawingml/2006/main">
+              <a:graphicData uri="http://schemas.openxmlformats.org/drawingml/2006/picture">
+                <pic:pic xmlns:pic="http://schemas.openxmlformats.org/drawingml/2006/picture">
+                  <pic:nvPicPr>
+                    <pic:cNvPr id="0" name="Picture 3"/>
+                    <pic:cNvPicPr>
+                      <a:picLocks noChangeAspect="1" noChangeArrowheads="1"/>
+                    </pic:cNvPicPr>
+                  </pic:nvPicPr>
+                  <pic:blipFill>
+                    <a:blip r:embed="rId6">
+                      <a:extLst>
+                        <a:ext uri="{28A0092B-C50C-407E-A947-70E740481C1C}">
+                          <a14:useLocalDpi xmlns:a14="http://schemas.microsoft.com/office/drawing/2010/main" val="0"/>
+                        </a:ext>
+                      </a:extLst>
+                    </a:blip>
+                    <a:srcRect/>
+                    <a:stretch>
+                      <a:fillRect/>
+                    </a:stretch>
+                  </pic:blipFill>
+                  <pic:spPr bwMode="auto">
+                    <a:xfrm>
+                      <a:off x="0" y="0"/>
+                      <a:ext cx="411480" cy="335280"/>
+                    </a:xfrm>
+                    <a:prstGeom prst="rect">
+                      <a:avLst/>
+                    </a:prstGeom>
+                    <a:noFill/>
+                    <a:ln>
+                      <a:noFill/>
+                    </a:ln>
+                  </pic:spPr>
+                </pic:pic>
+              </a:graphicData>
+            </a:graphic>
+          </wp:inline>
+        </w:drawing>
+      </w:r>
+      <w:r>
+        <w:t xml:space="preserve"> Enter: </w:t>
+      </w:r>
+      <w:proofErr w:type="spellStart"/>
+      <w:r>
+        <w:rPr>
+          <w:rFonts w:ascii="Courier New" w:hAnsi="Courier New" w:cs="Courier New"/>
+          <w:b/>
+          <w:bCs/>
+          <w:color w:val="215E99" w:themeColor="text2" w:themeTint="BF"/>
+        </w:rPr>
+        <w:t>sudo</w:t>
+      </w:r>
+      <w:proofErr w:type="spellEnd"/>
+      <w:r>
+        <w:rPr>
+          <w:rFonts w:ascii="Courier New" w:hAnsi="Courier New" w:cs="Courier New"/>
+          <w:b/>
+          <w:bCs/>
+          <w:color w:val="215E99" w:themeColor="text2" w:themeTint="BF"/>
+        </w:rPr>
+        <w:t xml:space="preserve"> </w:t>
+      </w:r>
+      <w:proofErr w:type="spellStart"/>
+      <w:r>
+        <w:rPr>
+          <w:rFonts w:ascii="Courier New" w:hAnsi="Courier New" w:cs="Courier New"/>
+          <w:b/>
+          <w:bCs/>
+          <w:color w:val="215E99" w:themeColor="text2" w:themeTint="BF"/>
+        </w:rPr>
+        <w:t>systemctl</w:t>
+      </w:r>
+      <w:proofErr w:type="spellEnd"/>
+      <w:r>
+        <w:rPr>
+          <w:rFonts w:ascii="Courier New" w:hAnsi="Courier New" w:cs="Courier New"/>
+          <w:b/>
+          <w:bCs/>
+          <w:color w:val="215E99" w:themeColor="text2" w:themeTint="BF"/>
+        </w:rPr>
+        <w:t xml:space="preserve"> restart </w:t>
+      </w:r>
+      <w:proofErr w:type="spellStart"/>
+      <w:r>
+        <w:rPr>
+          <w:rFonts w:ascii="Courier New" w:hAnsi="Courier New" w:cs="Courier New"/>
+          <w:b/>
+          <w:bCs/>
+          <w:color w:val="215E99" w:themeColor="text2" w:themeTint="BF"/>
+        </w:rPr>
+        <w:t>start_</w:t>
+      </w:r>
+      <w:proofErr w:type="gramStart"/>
+      <w:r>
+        <w:rPr>
+          <w:rFonts w:ascii="Courier New" w:hAnsi="Courier New" w:cs="Courier New"/>
+          <w:b/>
+          <w:bCs/>
+          <w:color w:val="215E99" w:themeColor="text2" w:themeTint="BF"/>
+        </w:rPr>
+        <w:t>node.service</w:t>
+      </w:r>
+      <w:proofErr w:type="spellEnd"/>
+      <w:proofErr w:type="gramEnd"/>
+    </w:p>
+    <w:p>
+      <w:pPr>
+        <w:rPr>
+          <w:rFonts w:ascii="Courier New" w:hAnsi="Courier New" w:cs="Courier New"/>
+          <w:b/>
+          <w:bCs/>
+          <w:color w:val="215E99" w:themeColor="text2" w:themeTint="BF"/>
+        </w:rPr>
+      </w:pPr>
+    </w:p>
+    <w:p>
+      <w:pPr>
+        <w:rPr>
+          <w:noProof/>
+        </w:rPr>
+      </w:pPr>
+      <w:r>
+        <w:rPr>
+          <w:noProof/>
+        </w:rPr>
+        <w:drawing>
+          <wp:anchor distT="0" distB="0" distL="114300" distR="114300" simplePos="0" relativeHeight="251659264" behindDoc="1" locked="0" layoutInCell="1" allowOverlap="1" wp14:anchorId="0D17136A" wp14:editId="571930E7">
+            <wp:simplePos x="0" y="0"/>
+            <wp:positionH relativeFrom="margin">
+              <wp:align>right</wp:align>
+            </wp:positionH>
+            <wp:positionV relativeFrom="paragraph">
+              <wp:posOffset>3810</wp:posOffset>
+            </wp:positionV>
+            <wp:extent cx="2753360" cy="1592580"/>
+            <wp:effectExtent l="0" t="0" r="8890" b="7620"/>
+            <wp:wrapTight wrapText="bothSides">
+              <wp:wrapPolygon edited="0">
+                <wp:start x="0" y="0"/>
+                <wp:lineTo x="0" y="21445"/>
+                <wp:lineTo x="21520" y="21445"/>
+                <wp:lineTo x="21520" y="0"/>
+                <wp:lineTo x="0" y="0"/>
+              </wp:wrapPolygon>
+            </wp:wrapTight>
+            <wp:docPr id="299160640" name="Picture 4" descr="A screenshot of a computer&#10;&#10;AI-generated content may be incorrect."/>
+            <wp:cNvGraphicFramePr>
+              <a:graphicFrameLocks xmlns:a="http://schemas.openxmlformats.org/drawingml/2006/main" noChangeAspect="1"/>
+            </wp:cNvGraphicFramePr>
+            <a:graphic xmlns:a="http://schemas.openxmlformats.org/drawingml/2006/main">
+              <a:graphicData uri="http://schemas.openxmlformats.org/drawingml/2006/picture">
+                <pic:pic xmlns:pic="http://schemas.openxmlformats.org/drawingml/2006/picture">
+                  <pic:nvPicPr>
+                    <pic:cNvPr id="299160640" name="Picture 4" descr="A screenshot of a computer&#10;&#10;AI-generated content may be incorrect."/>
+                    <pic:cNvPicPr>
+                      <a:picLocks noChangeAspect="1" noChangeArrowheads="1"/>
+                    </pic:cNvPicPr>
+                  </pic:nvPicPr>
+                  <pic:blipFill rotWithShape="1">
+                    <a:blip r:embed="rId7">
+                      <a:extLst>
+                        <a:ext uri="{28A0092B-C50C-407E-A947-70E740481C1C}">
+                          <a14:useLocalDpi xmlns:a14="http://schemas.microsoft.com/office/drawing/2010/main" val="0"/>
+                        </a:ext>
+                      </a:extLst>
+                    </a:blip>
+                    <a:srcRect r="31429" b="13033"/>
+                    <a:stretch/>
+                  </pic:blipFill>
+                  <pic:spPr bwMode="auto">
+                    <a:xfrm>
+                      <a:off x="0" y="0"/>
+                      <a:ext cx="2753360" cy="1592580"/>
+                    </a:xfrm>
+                    <a:prstGeom prst="rect">
+                      <a:avLst/>
+                    </a:prstGeom>
+                    <a:noFill/>
+                    <a:ln>
+                      <a:noFill/>
+                    </a:ln>
+                    <a:extLst>
+                      <a:ext uri="{53640926-AAD7-44D8-BBD7-CCE9431645EC}">
+                        <a14:shadowObscured xmlns:a14="http://schemas.microsoft.com/office/drawing/2010/main"/>
+                      </a:ext>
+                    </a:extLst>
+                  </pic:spPr>
+                </pic:pic>
+              </a:graphicData>
+            </a:graphic>
+            <wp14:sizeRelH relativeFrom="margin">
+              <wp14:pctWidth>0</wp14:pctWidth>
+            </wp14:sizeRelH>
+            <wp14:sizeRelV relativeFrom="margin">
+              <wp14:pctHeight>0</wp14:pctHeight>
+            </wp14:sizeRelV>
+          </wp:anchor>
+        </w:drawing>
+      </w:r>
+      <w:r>
+        <w:rPr>
+          <w:noProof/>
+        </w:rPr>
+        <w:t>29) Now we can bring up a broswer and enter:</w:t>
+      </w:r>
+    </w:p>
+    <w:p>
+      <w:pPr>
+        <w:rPr>
+          <w:rFonts w:ascii="Courier New" w:hAnsi="Courier New" w:cs="Courier New"/>
+          <w:b/>
+          <w:bCs/>
+          <w:noProof/>
+          <w:color w:val="215E99" w:themeColor="text2" w:themeTint="BF"/>
+        </w:rPr>
+      </w:pPr>
+      <w:r>
+        <w:rPr>
+          <w:noProof/>
+        </w:rPr>
+        <w:tab/>
+      </w:r>
+      <w:hyperlink r:id="rId8" w:history="1">
+        <w:r>
+          <w:rPr>
+            <w:rStyle w:val="Hyperlink"/>
+            <w:rFonts w:ascii="Courier New" w:hAnsi="Courier New" w:cs="Courier New"/>
+            <w:b/>
+            <w:bCs/>
+            <w:noProof/>
+            <w:color w:val="68A0B0" w:themeColor="hyperlink" w:themeTint="BF"/>
+          </w:rPr>
+          <w:t>http://192.168.149.1:8080/</w:t>
+        </w:r>
+      </w:hyperlink>
+    </w:p>
+    <w:p>
+      <w:pPr>
+        <w:ind w:left="720" w:hanging="720"/>
+        <w:rPr>
+          <w:rFonts w:cs="Courier New"/>
+          <w:noProof/>
+        </w:rPr>
+      </w:pPr>
+      <w:r>
+        <w:rPr>
+          <w:rFonts w:ascii="Courier New" w:hAnsi="Courier New" w:cs="Courier New"/>
+          <w:b/>
+          <w:bCs/>
+          <w:noProof/>
+          <w:color w:val="215E99" w:themeColor="text2" w:themeTint="BF"/>
+        </w:rPr>
+        <w:tab/>
+      </w:r>
+      <w:r>
+        <w:rPr>
+          <w:rFonts w:cs="Courier New"/>
+          <w:noProof/>
+        </w:rPr>
+        <w:t xml:space="preserve">Alternatively, as long as we are running in AP mode we </w:t>
+      </w:r>
+      <w:r>
+        <w:rPr>
+          <w:rFonts w:cs="Courier New"/>
+          <w:noProof/>
+        </w:rPr>
+        <w:t xml:space="preserve">   </w:t>
+      </w:r>
+      <w:r>
+        <w:rPr>
+          <w:rFonts w:cs="Courier New"/>
+          <w:noProof/>
+        </w:rPr>
+        <w:t>can enter:</w:t>
+      </w:r>
+    </w:p>
+    <w:p>
+      <w:pPr>
+        <w:ind w:left="720" w:hanging="720"/>
+        <w:rPr>
+          <w:rFonts w:cs="Courier New"/>
+          <w:noProof/>
+        </w:rPr>
+      </w:pPr>
+    </w:p>
+    <w:p>
+      <w:pPr>
+        <w:rPr>
+          <w:rFonts w:ascii="Courier New" w:hAnsi="Courier New" w:cs="Courier New"/>
+          <w:b/>
+          <w:bCs/>
+          <w:noProof/>
+        </w:rPr>
+      </w:pPr>
+      <w:r>
+        <w:rPr>
+          <w:rFonts w:ascii="Courier New" w:hAnsi="Courier New" w:cs="Courier New"/>
+          <w:b/>
+          <w:bCs/>
+          <w:noProof/>
+        </w:rPr>
+        <w:tab/>
+      </w:r>
+      <w:hyperlink r:id="rId9" w:history="1">
+        <w:r>
+          <w:rPr>
+            <w:rStyle w:val="Hyperlink"/>
+            <w:rFonts w:ascii="Courier New" w:hAnsi="Courier New" w:cs="Courier New"/>
+            <w:b/>
+            <w:bCs/>
+            <w:noProof/>
+          </w:rPr>
+          <w:t>http://localhost:8080/</w:t>
+        </w:r>
+      </w:hyperlink>
+      <w:r>
+        <w:rPr>
+          <w:rFonts w:ascii="Courier New" w:hAnsi="Courier New" w:cs="Courier New"/>
+          <w:b/>
+          <w:bCs/>
+          <w:noProof/>
+        </w:rPr>
+        <w:t xml:space="preserve"> </w:t>
+      </w:r>
+    </w:p>
+    <w:p>
+      <w:pPr>
+        <w:ind w:left="630"/>
+        <w:rPr>
+          <w:rFonts w:cs="Courier New"/>
+          <w:noProof/>
+        </w:rPr>
+      </w:pPr>
+      <w:r>
+        <w:rPr>
+          <w:rFonts w:ascii="Courier New" w:hAnsi="Courier New" w:cs="Courier New"/>
+          <w:b/>
+          <w:bCs/>
+          <w:noProof/>
+        </w:rPr>
+        <w:tab/>
+      </w:r>
+      <w:r>
+        <w:rPr>
+          <w:rFonts w:cs="Courier New"/>
+          <w:noProof/>
+        </w:rPr>
+        <w:t xml:space="preserve">Either way are broweser should opn something like the image here: </w:t>
+      </w:r>
+    </w:p>
+    <w:p>
+      <w:pPr>
+        <w:ind w:left="630"/>
+        <w:rPr>
+          <w:rFonts w:cs="Courier New"/>
+          <w:noProof/>
+        </w:rPr>
+      </w:pPr>
+    </w:p>
+    <w:p>
+      <w:pPr>
+        <w:ind w:left="630"/>
+        <w:rPr>
+          <w:rFonts w:cs="Courier New"/>
+          <w:noProof/>
+        </w:rPr>
+      </w:pPr>
+      <w:r>
+        <w:rPr>
+          <w:rFonts w:cs="Courier New"/>
+          <w:noProof/>
+        </w:rPr>
+        <w:t xml:space="preserve">Clicking on </w:t>
+      </w:r>
+      <w:r>
+        <w:rPr>
+          <w:rFonts w:cs="Courier New"/>
+          <w:noProof/>
+          <w:color w:val="FF0000"/>
+        </w:rPr>
+        <w:t xml:space="preserve">‘image’ </w:t>
+      </w:r>
+      <w:r>
+        <w:rPr>
+          <w:rFonts w:cs="Courier New"/>
+          <w:noProof/>
+        </w:rPr>
+        <w:t xml:space="preserve">below </w:t>
+      </w:r>
+      <w:r>
+        <w:rPr>
+          <w:rFonts w:cs="Courier New"/>
+          <w:noProof/>
+          <w:color w:val="FF0000"/>
+        </w:rPr>
+        <w:t xml:space="preserve">/ascamera/camera_publisher/rgb0/ </w:t>
+      </w:r>
+      <w:r>
+        <w:rPr>
+          <w:rFonts w:cs="Courier New"/>
+          <w:noProof/>
+        </w:rPr>
+        <w:t xml:space="preserve">will bring up the video feed </w:t>
+      </w:r>
+    </w:p>
+    <w:p>
+      <w:pPr>
+        <w:ind w:left="630"/>
+        <w:rPr>
+          <w:rFonts w:ascii="Courier New" w:hAnsi="Courier New" w:cs="Courier New"/>
+          <w:b/>
+          <w:bCs/>
+          <w:sz w:val="28"/>
+          <w:szCs w:val="28"/>
+        </w:rPr>
+      </w:pPr>
+    </w:p>
     <w:sectPr>
       <w:pgSz w:w="12240" w:h="15840"/>
       <w:pgMar w:top="720" w:right="720" w:bottom="720" w:left="720" w:header="720" w:footer="720" w:gutter="0"/>

</xml_diff>